<commit_message>
draft (methods + results)
</commit_message>
<xml_diff>
--- a/plot/plot_merge/figure_caption.docx
+++ b/plot/plot_merge/figure_caption.docx
@@ -33,7 +33,7 @@
                     </pic:cNvPicPr>
                   </pic:nvPicPr>
                   <pic:blipFill>
-                    <a:blip r:embed="rId5" cstate="print">
+                    <a:blip r:embed="rId7" cstate="print">
                       <a:extLst>
                         <a:ext uri="{28A0092B-C50C-407E-A947-70E740481C1C}">
                           <a14:useLocalDpi xmlns:a14="http://schemas.microsoft.com/office/drawing/2010/main" val="0"/>
@@ -243,10 +243,10 @@
           <w:noProof/>
         </w:rPr>
         <w:drawing>
-          <wp:inline distT="0" distB="0" distL="0" distR="0" wp14:anchorId="130D0EE8" wp14:editId="1270AED7">
-            <wp:extent cx="5935980" cy="3741420"/>
-            <wp:effectExtent l="0" t="0" r="7620" b="0"/>
-            <wp:docPr id="2" name="Picture 2"/>
+          <wp:inline distT="0" distB="0" distL="0" distR="0" wp14:anchorId="704A9575" wp14:editId="4C81ABE3">
+            <wp:extent cx="5934075" cy="3738880"/>
+            <wp:effectExtent l="0" t="0" r="9525" b="0"/>
+            <wp:docPr id="3" name="Picture 3"/>
             <wp:cNvGraphicFramePr>
               <a:graphicFrameLocks xmlns:a="http://schemas.openxmlformats.org/drawingml/2006/main" noChangeAspect="1"/>
             </wp:cNvGraphicFramePr>
@@ -254,13 +254,13 @@
               <a:graphicData uri="http://schemas.openxmlformats.org/drawingml/2006/picture">
                 <pic:pic xmlns:pic="http://schemas.openxmlformats.org/drawingml/2006/picture">
                   <pic:nvPicPr>
-                    <pic:cNvPr id="0" name="Picture 2"/>
+                    <pic:cNvPr id="0" name="Picture 1"/>
                     <pic:cNvPicPr>
                       <a:picLocks noChangeAspect="1" noChangeArrowheads="1"/>
                     </pic:cNvPicPr>
                   </pic:nvPicPr>
                   <pic:blipFill>
-                    <a:blip r:embed="rId6" cstate="print">
+                    <a:blip r:embed="rId8" cstate="print">
                       <a:extLst>
                         <a:ext uri="{28A0092B-C50C-407E-A947-70E740481C1C}">
                           <a14:useLocalDpi xmlns:a14="http://schemas.microsoft.com/office/drawing/2010/main" val="0"/>
@@ -275,7 +275,7 @@
                   <pic:spPr bwMode="auto">
                     <a:xfrm>
                       <a:off x="0" y="0"/>
-                      <a:ext cx="5935980" cy="3741420"/>
+                      <a:ext cx="5934075" cy="3738880"/>
                     </a:xfrm>
                     <a:prstGeom prst="rect">
                       <a:avLst/>
@@ -337,26 +337,79 @@
     </w:p>
     <w:p>
       <w:r>
-        <w:t>These plots show fitting results</w:t>
-      </w:r>
-      <w:r>
-        <w:t xml:space="preserve"> for different LTP (orange) and STP (blue). The</w:t>
+        <w:t>These plots show fitting results for different LTP (orange) and STP (blue). The</w:t>
       </w:r>
       <w:r>
         <w:t xml:space="preserve"> </w:t>
       </w:r>
       <w:r>
-        <w:t>STP is shown by modification function.</w:t>
+        <w:t xml:space="preserve">STP is shown by modification function. </w:t>
+      </w:r>
+      <w:r>
+        <w:t>The dashed lines show standard error from point estimations.</w:t>
+      </w:r>
+      <w:r>
+        <w:t xml:space="preserve"> The simulated recording time length is 20 min.</w:t>
       </w:r>
       <w:r>
         <w:t xml:space="preserve"> </w:t>
       </w:r>
       <w:r>
-        <w:t>The dashed lines show standard error from point estimations.</w:t>
-      </w:r>
-      <w:r>
-        <w:t xml:space="preserve"> The simulated recording time length is 20 min.</w:t>
-      </w:r>
+        <w:rPr>
+          <w:b/>
+          <w:bCs/>
+        </w:rPr>
+        <w:t>(</w:t>
+      </w:r>
+      <w:r>
+        <w:rPr>
+          <w:b/>
+          <w:bCs/>
+        </w:rPr>
+        <w:t>A</w:t>
+      </w:r>
+      <w:r>
+        <w:rPr>
+          <w:b/>
+          <w:bCs/>
+        </w:rPr>
+        <w:t>)</w:t>
+      </w:r>
+      <w:r>
+        <w:t xml:space="preserve"> The fitting results under different types of LTP, i.e. linear- and sinusoidal-changing.</w:t>
+      </w:r>
+      <w:r>
+        <w:t xml:space="preserve"> The postsynaptic baseline firing rates are constant and STPs are depression. </w:t>
+      </w:r>
+      <w:r>
+        <w:rPr>
+          <w:b/>
+          <w:bCs/>
+        </w:rPr>
+        <w:t>(</w:t>
+      </w:r>
+      <w:r>
+        <w:rPr>
+          <w:b/>
+          <w:bCs/>
+        </w:rPr>
+        <w:t>B</w:t>
+      </w:r>
+      <w:r>
+        <w:rPr>
+          <w:b/>
+          <w:bCs/>
+        </w:rPr>
+        <w:t>)</w:t>
+      </w:r>
+      <w:r>
+        <w:t xml:space="preserve"> These two LTPs and fitted values can also be visualized </w:t>
+      </w:r>
+      <w:bookmarkStart w:id="0" w:name="_Hlk55204305"/>
+      <w:r>
+        <w:t>by splitting cross-correlogram for quartiles of recording time.</w:t>
+      </w:r>
+      <w:bookmarkEnd w:id="0"/>
       <w:r>
         <w:t xml:space="preserve"> </w:t>
       </w:r>
@@ -365,76 +418,48 @@
           <w:b/>
           <w:bCs/>
         </w:rPr>
-        <w:t>(A)</w:t>
-      </w:r>
-      <w:r>
-        <w:t xml:space="preserve"> The</w:t>
-      </w:r>
-      <w:r>
-        <w:t xml:space="preserve"> fitting results under different types of STP, i.e. depression, facilitation and no STP. </w:t>
-      </w:r>
-      <w:r>
-        <w:t>The</w:t>
-      </w:r>
-      <w:r>
-        <w:t xml:space="preserve"> postsynaptic baseline firing rates are constant and LTPs are step-changing at middle recording time.</w:t>
-      </w:r>
-      <w:r>
-        <w:t xml:space="preserve"> </w:t>
-      </w:r>
-      <w:r>
-        <w:rPr>
-          <w:b/>
-          <w:bCs/>
-        </w:rPr>
-        <w:t>(B)</w:t>
-      </w:r>
-      <w:r>
-        <w:t xml:space="preserve"> </w:t>
-      </w:r>
-      <w:r>
-        <w:t>S</w:t>
-      </w:r>
-      <w:r>
-        <w:t>plit cross-correlogram</w:t>
-      </w:r>
-      <w:r>
-        <w:t>s</w:t>
-      </w:r>
-      <w:r>
-        <w:t xml:space="preserve"> for quartiles of presynaptic ISIs</w:t>
-      </w:r>
-      <w:r>
-        <w:t xml:space="preserve"> show these</w:t>
-      </w:r>
-      <w:r>
-        <w:t xml:space="preserve"> </w:t>
-      </w:r>
-      <w:r>
-        <w:t xml:space="preserve">STPs and fitted values. </w:t>
-      </w:r>
-      <w:r>
-        <w:rPr>
-          <w:b/>
-          <w:bCs/>
-        </w:rPr>
-        <w:t>(C)</w:t>
-      </w:r>
-      <w:r>
-        <w:t xml:space="preserve"> The fitting results under different types of LTP, i.e. linear- and sinusoidal-changing.</w:t>
-      </w:r>
-      <w:r>
-        <w:t xml:space="preserve"> The postsynaptic baseline firing rates are constant and STPs are depression. </w:t>
-      </w:r>
-      <w:r>
-        <w:rPr>
-          <w:b/>
-          <w:bCs/>
-        </w:rPr>
-        <w:t>(D)</w:t>
-      </w:r>
-      <w:r>
-        <w:t xml:space="preserve"> These two LTPs and fitted values can also be visualized by splitting cross-correlogram for quartiles of recording time.</w:t>
+        <w:t>(</w:t>
+      </w:r>
+      <w:r>
+        <w:rPr>
+          <w:b/>
+          <w:bCs/>
+        </w:rPr>
+        <w:t>C</w:t>
+      </w:r>
+      <w:r>
+        <w:rPr>
+          <w:b/>
+          <w:bCs/>
+        </w:rPr>
+        <w:t>)</w:t>
+      </w:r>
+      <w:r>
+        <w:t xml:space="preserve"> The fitting results under different types of STP, i.e. depression, facilitation and no STP. The postsynaptic baseline firing rates are constant and LTPs are step-changing at middle recording time. </w:t>
+      </w:r>
+      <w:r>
+        <w:rPr>
+          <w:b/>
+          <w:bCs/>
+        </w:rPr>
+        <w:t>(</w:t>
+      </w:r>
+      <w:r>
+        <w:rPr>
+          <w:b/>
+          <w:bCs/>
+        </w:rPr>
+        <w:t>D</w:t>
+      </w:r>
+      <w:r>
+        <w:rPr>
+          <w:b/>
+          <w:bCs/>
+        </w:rPr>
+        <w:t>)</w:t>
+      </w:r>
+      <w:r>
+        <w:t xml:space="preserve"> Split cross-correlograms for quartiles of presynaptic ISIs show these STPs and fitted values.</w:t>
       </w:r>
     </w:p>
     <w:p>
@@ -474,7 +499,7 @@
                     </pic:cNvPicPr>
                   </pic:nvPicPr>
                   <pic:blipFill>
-                    <a:blip r:embed="rId7" cstate="print">
+                    <a:blip r:embed="rId9" cstate="print">
                       <a:extLst>
                         <a:ext uri="{28A0092B-C50C-407E-A947-70E740481C1C}">
                           <a14:useLocalDpi xmlns:a14="http://schemas.microsoft.com/office/drawing/2010/main" val="0"/>
@@ -628,7 +653,7 @@
                     </pic:cNvPicPr>
                   </pic:nvPicPr>
                   <pic:blipFill>
-                    <a:blip r:embed="rId8" cstate="print">
+                    <a:blip r:embed="rId10" cstate="print">
                       <a:extLst>
                         <a:ext uri="{28A0092B-C50C-407E-A947-70E740481C1C}">
                           <a14:useLocalDpi xmlns:a14="http://schemas.microsoft.com/office/drawing/2010/main" val="0"/>
@@ -771,7 +796,7 @@
                     </pic:cNvPicPr>
                   </pic:nvPicPr>
                   <pic:blipFill>
-                    <a:blip r:embed="rId9" cstate="print">
+                    <a:blip r:embed="rId11" cstate="print">
                       <a:extLst>
                         <a:ext uri="{28A0092B-C50C-407E-A947-70E740481C1C}">
                           <a14:useLocalDpi xmlns:a14="http://schemas.microsoft.com/office/drawing/2010/main" val="0"/>
@@ -910,7 +935,7 @@
                     </pic:cNvPicPr>
                   </pic:nvPicPr>
                   <pic:blipFill>
-                    <a:blip r:embed="rId10" cstate="print">
+                    <a:blip r:embed="rId12" cstate="print">
                       <a:extLst>
                         <a:ext uri="{28A0092B-C50C-407E-A947-70E740481C1C}">
                           <a14:useLocalDpi xmlns:a14="http://schemas.microsoft.com/office/drawing/2010/main" val="0"/>
@@ -1040,7 +1065,7 @@
                     </pic:cNvPicPr>
                   </pic:nvPicPr>
                   <pic:blipFill>
-                    <a:blip r:embed="rId11" cstate="print">
+                    <a:blip r:embed="rId13" cstate="print">
                       <a:extLst>
                         <a:ext uri="{28A0092B-C50C-407E-A947-70E740481C1C}">
                           <a14:useLocalDpi xmlns:a14="http://schemas.microsoft.com/office/drawing/2010/main" val="0"/>
@@ -1222,7 +1247,7 @@
                     </pic:cNvPicPr>
                   </pic:nvPicPr>
                   <pic:blipFill>
-                    <a:blip r:embed="rId12" cstate="print">
+                    <a:blip r:embed="rId14" cstate="print">
                       <a:extLst>
                         <a:ext uri="{28A0092B-C50C-407E-A947-70E740481C1C}">
                           <a14:useLocalDpi xmlns:a14="http://schemas.microsoft.com/office/drawing/2010/main" val="0"/>
@@ -1261,6 +1286,7 @@
           <w:bCs/>
         </w:rPr>
       </w:pPr>
+      <w:bookmarkStart w:id="1" w:name="_GoBack"/>
       <w:r>
         <w:rPr>
           <w:b/>
@@ -1978,12 +2004,7 @@
         </m:sSub>
       </m:oMath>
       <w:r>
-        <w:t xml:space="preserve"> an</w:t>
-      </w:r>
-      <w:bookmarkStart w:id="0" w:name="_GoBack"/>
-      <w:bookmarkEnd w:id="0"/>
-      <w:r>
-        <w:t xml:space="preserve">d </w:t>
+        <w:t xml:space="preserve"> and </w:t>
       </w:r>
       <m:oMath>
         <m:sSub>
@@ -2100,6 +2121,7 @@
       <w:r>
         <w:t>shown by plotting MLE values against true values. Each combination has 5 replicates. The simulated recording time length are all 10 min.</w:t>
       </w:r>
+      <w:bookmarkEnd w:id="1"/>
     </w:p>
     <w:sectPr>
       <w:pgSz w:w="12240" w:h="15840"/>
@@ -2109,6 +2131,56 @@
     </w:sectPr>
   </w:body>
 </w:document>
+</file>
+
+<file path=word/endnotes.xml><?xml version="1.0" encoding="utf-8"?>
+<w:endnotes xmlns:wpc="http://schemas.microsoft.com/office/word/2010/wordprocessingCanvas" xmlns:cx="http://schemas.microsoft.com/office/drawing/2014/chartex" xmlns:cx1="http://schemas.microsoft.com/office/drawing/2015/9/8/chartex" xmlns:cx2="http://schemas.microsoft.com/office/drawing/2015/10/21/chartex" xmlns:cx3="http://schemas.microsoft.com/office/drawing/2016/5/9/chartex" xmlns:cx4="http://schemas.microsoft.com/office/drawing/2016/5/10/chartex" xmlns:cx5="http://schemas.microsoft.com/office/drawing/2016/5/11/chartex" xmlns:cx6="http://schemas.microsoft.com/office/drawing/2016/5/12/chartex" xmlns:cx7="http://schemas.microsoft.com/office/drawing/2016/5/13/chartex" xmlns:cx8="http://schemas.microsoft.com/office/drawing/2016/5/14/chartex" xmlns:mc="http://schemas.openxmlformats.org/markup-compatibility/2006" xmlns:aink="http://schemas.microsoft.com/office/drawing/2016/ink" xmlns:am3d="http://schemas.microsoft.com/office/drawing/2017/model3d" xmlns:o="urn:schemas-microsoft-com:office:office" xmlns:r="http://schemas.openxmlformats.org/officeDocument/2006/relationships" xmlns:m="http://schemas.openxmlformats.org/officeDocument/2006/math" xmlns:v="urn:schemas-microsoft-com:vml" xmlns:wp14="http://schemas.microsoft.com/office/word/2010/wordprocessingDrawing" xmlns:wp="http://schemas.openxmlformats.org/drawingml/2006/wordprocessingDrawing" xmlns:w10="urn:schemas-microsoft-com:office:word" xmlns:w="http://schemas.openxmlformats.org/wordprocessingml/2006/main" xmlns:w14="http://schemas.microsoft.com/office/word/2010/wordml" xmlns:w15="http://schemas.microsoft.com/office/word/2012/wordml" xmlns:w16cid="http://schemas.microsoft.com/office/word/2016/wordml/cid" xmlns:w16se="http://schemas.microsoft.com/office/word/2015/wordml/symex" xmlns:wpg="http://schemas.microsoft.com/office/word/2010/wordprocessingGroup" xmlns:wpi="http://schemas.microsoft.com/office/word/2010/wordprocessingInk" xmlns:wne="http://schemas.microsoft.com/office/word/2006/wordml" xmlns:wps="http://schemas.microsoft.com/office/word/2010/wordprocessingShape" mc:Ignorable="w14 w15 w16se w16cid wp14">
+  <w:endnote w:type="separator" w:id="-1">
+    <w:p>
+      <w:pPr>
+        <w:spacing w:after="0" w:line="240" w:lineRule="auto"/>
+      </w:pPr>
+      <w:r>
+        <w:separator/>
+      </w:r>
+    </w:p>
+  </w:endnote>
+  <w:endnote w:type="continuationSeparator" w:id="0">
+    <w:p>
+      <w:pPr>
+        <w:spacing w:after="0" w:line="240" w:lineRule="auto"/>
+      </w:pPr>
+      <w:r>
+        <w:continuationSeparator/>
+      </w:r>
+    </w:p>
+  </w:endnote>
+</w:endnotes>
+</file>
+
+<file path=word/footnotes.xml><?xml version="1.0" encoding="utf-8"?>
+<w:footnotes xmlns:wpc="http://schemas.microsoft.com/office/word/2010/wordprocessingCanvas" xmlns:cx="http://schemas.microsoft.com/office/drawing/2014/chartex" xmlns:cx1="http://schemas.microsoft.com/office/drawing/2015/9/8/chartex" xmlns:cx2="http://schemas.microsoft.com/office/drawing/2015/10/21/chartex" xmlns:cx3="http://schemas.microsoft.com/office/drawing/2016/5/9/chartex" xmlns:cx4="http://schemas.microsoft.com/office/drawing/2016/5/10/chartex" xmlns:cx5="http://schemas.microsoft.com/office/drawing/2016/5/11/chartex" xmlns:cx6="http://schemas.microsoft.com/office/drawing/2016/5/12/chartex" xmlns:cx7="http://schemas.microsoft.com/office/drawing/2016/5/13/chartex" xmlns:cx8="http://schemas.microsoft.com/office/drawing/2016/5/14/chartex" xmlns:mc="http://schemas.openxmlformats.org/markup-compatibility/2006" xmlns:aink="http://schemas.microsoft.com/office/drawing/2016/ink" xmlns:am3d="http://schemas.microsoft.com/office/drawing/2017/model3d" xmlns:o="urn:schemas-microsoft-com:office:office" xmlns:r="http://schemas.openxmlformats.org/officeDocument/2006/relationships" xmlns:m="http://schemas.openxmlformats.org/officeDocument/2006/math" xmlns:v="urn:schemas-microsoft-com:vml" xmlns:wp14="http://schemas.microsoft.com/office/word/2010/wordprocessingDrawing" xmlns:wp="http://schemas.openxmlformats.org/drawingml/2006/wordprocessingDrawing" xmlns:w10="urn:schemas-microsoft-com:office:word" xmlns:w="http://schemas.openxmlformats.org/wordprocessingml/2006/main" xmlns:w14="http://schemas.microsoft.com/office/word/2010/wordml" xmlns:w15="http://schemas.microsoft.com/office/word/2012/wordml" xmlns:w16cid="http://schemas.microsoft.com/office/word/2016/wordml/cid" xmlns:w16se="http://schemas.microsoft.com/office/word/2015/wordml/symex" xmlns:wpg="http://schemas.microsoft.com/office/word/2010/wordprocessingGroup" xmlns:wpi="http://schemas.microsoft.com/office/word/2010/wordprocessingInk" xmlns:wne="http://schemas.microsoft.com/office/word/2006/wordml" xmlns:wps="http://schemas.microsoft.com/office/word/2010/wordprocessingShape" mc:Ignorable="w14 w15 w16se w16cid wp14">
+  <w:footnote w:type="separator" w:id="-1">
+    <w:p>
+      <w:pPr>
+        <w:spacing w:after="0" w:line="240" w:lineRule="auto"/>
+      </w:pPr>
+      <w:r>
+        <w:separator/>
+      </w:r>
+    </w:p>
+  </w:footnote>
+  <w:footnote w:type="continuationSeparator" w:id="0">
+    <w:p>
+      <w:pPr>
+        <w:spacing w:after="0" w:line="240" w:lineRule="auto"/>
+      </w:pPr>
+      <w:r>
+        <w:continuationSeparator/>
+      </w:r>
+    </w:p>
+  </w:footnote>
+</w:footnotes>
 </file>
 
 <file path=word/styles.xml><?xml version="1.0" encoding="utf-8"?>
@@ -2592,6 +2664,80 @@
       <w:color w:val="808080"/>
     </w:rPr>
   </w:style>
+  <w:style w:type="paragraph" w:styleId="Header">
+    <w:name w:val="header"/>
+    <w:basedOn w:val="Normal"/>
+    <w:link w:val="HeaderChar"/>
+    <w:uiPriority w:val="99"/>
+    <w:unhideWhenUsed/>
+    <w:rsid w:val="00205019"/>
+    <w:pPr>
+      <w:tabs>
+        <w:tab w:val="center" w:pos="4320"/>
+        <w:tab w:val="right" w:pos="8640"/>
+      </w:tabs>
+      <w:spacing w:after="0" w:line="240" w:lineRule="auto"/>
+    </w:pPr>
+  </w:style>
+  <w:style w:type="character" w:customStyle="1" w:styleId="HeaderChar">
+    <w:name w:val="Header Char"/>
+    <w:basedOn w:val="DefaultParagraphFont"/>
+    <w:link w:val="Header"/>
+    <w:uiPriority w:val="99"/>
+    <w:rsid w:val="00205019"/>
+  </w:style>
+  <w:style w:type="paragraph" w:styleId="Footer">
+    <w:name w:val="footer"/>
+    <w:basedOn w:val="Normal"/>
+    <w:link w:val="FooterChar"/>
+    <w:uiPriority w:val="99"/>
+    <w:unhideWhenUsed/>
+    <w:rsid w:val="00205019"/>
+    <w:pPr>
+      <w:tabs>
+        <w:tab w:val="center" w:pos="4320"/>
+        <w:tab w:val="right" w:pos="8640"/>
+      </w:tabs>
+      <w:spacing w:after="0" w:line="240" w:lineRule="auto"/>
+    </w:pPr>
+  </w:style>
+  <w:style w:type="character" w:customStyle="1" w:styleId="FooterChar">
+    <w:name w:val="Footer Char"/>
+    <w:basedOn w:val="DefaultParagraphFont"/>
+    <w:link w:val="Footer"/>
+    <w:uiPriority w:val="99"/>
+    <w:rsid w:val="00205019"/>
+  </w:style>
+  <w:style w:type="paragraph" w:styleId="BalloonText">
+    <w:name w:val="Balloon Text"/>
+    <w:basedOn w:val="Normal"/>
+    <w:link w:val="BalloonTextChar"/>
+    <w:uiPriority w:val="99"/>
+    <w:semiHidden/>
+    <w:unhideWhenUsed/>
+    <w:rsid w:val="00205019"/>
+    <w:pPr>
+      <w:spacing w:after="0" w:line="240" w:lineRule="auto"/>
+    </w:pPr>
+    <w:rPr>
+      <w:rFonts w:ascii="Segoe UI" w:hAnsi="Segoe UI" w:cs="Segoe UI"/>
+      <w:sz w:val="18"/>
+      <w:szCs w:val="18"/>
+    </w:rPr>
+  </w:style>
+  <w:style w:type="character" w:customStyle="1" w:styleId="BalloonTextChar">
+    <w:name w:val="Balloon Text Char"/>
+    <w:basedOn w:val="DefaultParagraphFont"/>
+    <w:link w:val="BalloonText"/>
+    <w:uiPriority w:val="99"/>
+    <w:semiHidden/>
+    <w:rsid w:val="00205019"/>
+    <w:rPr>
+      <w:rFonts w:ascii="Segoe UI" w:hAnsi="Segoe UI" w:cs="Segoe UI"/>
+      <w:sz w:val="18"/>
+      <w:szCs w:val="18"/>
+    </w:rPr>
+  </w:style>
 </w:styles>
 </file>
 
@@ -2895,7 +3041,7 @@
 </file>
 
 <file path=customXml/itemProps1.xml><?xml version="1.0" encoding="utf-8"?>
-<ds:datastoreItem xmlns:ds="http://schemas.openxmlformats.org/officeDocument/2006/customXml" ds:itemID="{7EE0A0EB-9DC5-47B4-BC05-7768D24F9EC6}">
+<ds:datastoreItem xmlns:ds="http://schemas.openxmlformats.org/officeDocument/2006/customXml" ds:itemID="{13AD779B-A3B2-41C3-B4FD-9B6D25FDFD86}">
   <ds:schemaRefs>
     <ds:schemaRef ds:uri="http://schemas.openxmlformats.org/officeDocument/2006/bibliography"/>
   </ds:schemaRefs>

</xml_diff>